<commit_message>
Draft post-EJ, KSR comments
</commit_message>
<xml_diff>
--- a/Analyzing HAC Reduction Penalty Likelihood Draft6.docx
+++ b/Analyzing HAC Reduction Penalty Likelihood Draft6.docx
@@ -69,7 +69,19 @@
         <w:rPr>
           <w:shd w:val="clear" w:color="auto" w:fill="FFFFFF"/>
         </w:rPr>
-        <w:t xml:space="preserve"> program the lowest performing </w:t>
+        <w:t xml:space="preserve"> program</w:t>
+      </w:r>
+      <w:r>
+        <w:rPr>
+          <w:shd w:val="clear" w:color="auto" w:fill="FFFFFF"/>
+        </w:rPr>
+        <w:t>,</w:t>
+      </w:r>
+      <w:r>
+        <w:rPr>
+          <w:shd w:val="clear" w:color="auto" w:fill="FFFFFF"/>
+        </w:rPr>
+        <w:t xml:space="preserve"> the lowest performing </w:t>
       </w:r>
       <w:r>
         <w:rPr>
@@ -379,7 +391,19 @@
         <w:rPr>
           <w:shd w:val="clear" w:color="auto" w:fill="FFFFFF"/>
         </w:rPr>
-        <w:t xml:space="preserve"> rule. We then analyze the effect of the program on members of America's Essential Hospitals. Finally we</w:t>
+        <w:t xml:space="preserve"> rule. We then analyze the effect of the program on members of America's Essential Hospitals. Finally</w:t>
+      </w:r>
+      <w:r>
+        <w:rPr>
+          <w:shd w:val="clear" w:color="auto" w:fill="FFFFFF"/>
+        </w:rPr>
+        <w:t>,</w:t>
+      </w:r>
+      <w:r>
+        <w:rPr>
+          <w:shd w:val="clear" w:color="auto" w:fill="FFFFFF"/>
+        </w:rPr>
+        <w:t xml:space="preserve"> we</w:t>
       </w:r>
       <w:r>
         <w:rPr>
@@ -1135,7 +1159,19 @@
         <w:rPr>
           <w:shd w:val="clear" w:color="auto" w:fill="FFFFFF"/>
         </w:rPr>
-        <w:t>under the HAC reduction program. The relation between these variables was significant, X2(1, N = 3263) = 68.17, p &lt;.001. Larger hospitals were more likely to be penalized under the program.</w:t>
+        <w:t xml:space="preserve">under the HAC reduction program. The relation between these variables was significant, X2(1, N = 3263) = 68.17, p &lt;.001. Larger hospitals </w:t>
+      </w:r>
+      <w:r>
+        <w:rPr>
+          <w:shd w:val="clear" w:color="auto" w:fill="FFFFFF"/>
+        </w:rPr>
+        <w:t>are</w:t>
+      </w:r>
+      <w:r>
+        <w:rPr>
+          <w:shd w:val="clear" w:color="auto" w:fill="FFFFFF"/>
+        </w:rPr>
+        <w:t xml:space="preserve"> more likely to be penalized under the program.</w:t>
       </w:r>
     </w:p>
     <w:p>
@@ -1149,7 +1185,19 @@
         <w:rPr>
           <w:shd w:val="clear" w:color="auto" w:fill="FFFFFF"/>
         </w:rPr>
-        <w:t>A similar chi-square test examining the relationship between teaching status and penalties also returned significant results, X2(1, N = 3263) = 150.10, p &lt;.001, indicating that teaching hospitals were also more likely to be penalized under the program.</w:t>
+        <w:t>A similar chi-square test examining the relationship between teaching status and penalties also returned significant results, X2(1, N = 3263) = 150.10, p &lt;.001, indi</w:t>
+      </w:r>
+      <w:r>
+        <w:rPr>
+          <w:shd w:val="clear" w:color="auto" w:fill="FFFFFF"/>
+        </w:rPr>
+        <w:t>cating that teaching hospitals are</w:t>
+      </w:r>
+      <w:r>
+        <w:rPr>
+          <w:shd w:val="clear" w:color="auto" w:fill="FFFFFF"/>
+        </w:rPr>
+        <w:t xml:space="preserve"> also more likely to be penalized under the program.</w:t>
       </w:r>
     </w:p>
     <w:p>
@@ -1787,7 +1835,13 @@
         </mc:AlternateContent>
       </w:r>
       <w:r>
-        <w:t xml:space="preserve">Given these finding it is not surprising that </w:t>
+        <w:t>Given these finding</w:t>
+      </w:r>
+      <w:r>
+        <w:t>s</w:t>
+      </w:r>
+      <w:r>
+        <w:t xml:space="preserve"> it is not surprising that </w:t>
       </w:r>
       <w:r>
         <w:t>essential h</w:t>
@@ -1811,7 +1865,13 @@
         <w:t xml:space="preserve"> N</w:t>
       </w:r>
       <w:r>
-        <w:t xml:space="preserve">early 50 percent of Essential Hospitals </w:t>
+        <w:t xml:space="preserve">early 50 percent of </w:t>
+      </w:r>
+      <w:r>
+        <w:t>essential h</w:t>
+      </w:r>
+      <w:r>
+        <w:t xml:space="preserve">ospitals </w:t>
       </w:r>
       <w:r>
         <w:t xml:space="preserve">are </w:t>
@@ -2853,6 +2913,10 @@
             <w:pict>
               <v:group w14:anchorId="11D12FD0" id="Group 290" o:spid="_x0000_s1047" style="position:absolute;margin-left:.75pt;margin-top:45.75pt;width:463.65pt;height:131pt;z-index:251696128;mso-position-horizontal-relative:margin;mso-position-vertical-relative:page;mso-width-relative:margin;mso-height-relative:margin" coordorigin="" coordsize="58908,16611" o:gfxdata="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">
                 <v:group id="Group 288" o:spid="_x0000_s1048" style="position:absolute;width:58908;height:14255" coordorigin="7143,1720" coordsize="58909,14255" o:gfxdata="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">
+                  <v:shapetype id="_x0000_t202" coordsize="21600,21600" o:spt="202" path="m,l,21600r21600,l21600,xe">
+                    <v:stroke joinstyle="miter"/>
+                    <v:path gradientshapeok="t" o:connecttype="rect"/>
+                  </v:shapetype>
                   <v:shape id="Text Box 2" o:spid="_x0000_s1049" type="#_x0000_t202" style="position:absolute;left:7143;top:1720;width:27057;height:2852;visibility:visible;mso-wrap-style:square;v-text-anchor:top" o:gfxdata="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" stroked="f">
                     <v:textbox>
                       <w:txbxContent>
@@ -3598,27 +3662,93 @@
       <w:pPr>
         <w:jc w:val="both"/>
       </w:pPr>
+      <w:r>
+        <w:t xml:space="preserve">This analysis found that teaching hospitals, hospitals with more than 400 beds, and those hospitals treating patients with a higher average acuity will be penalized at higher rates than other institutions.  </w:t>
+      </w:r>
+      <w:r>
+        <w:t>These same hospitals are more likely to provide care to a high proportion of Medicaid and uninsured patients, who have been shown to enter hospitals with higher acuity and experience higher rates of complications.</w:t>
+      </w:r>
+      <w:r>
+        <w:rPr>
+          <w:rStyle w:val="EndnoteReference"/>
+        </w:rPr>
+        <w:endnoteReference w:id="3"/>
+      </w:r>
+      <w:r>
+        <w:t xml:space="preserve"> </w:t>
+      </w:r>
+      <w:r>
+        <w:t xml:space="preserve">Such a </w:t>
+      </w:r>
+      <w:bookmarkStart w:id="0" w:name="_GoBack"/>
+      <w:bookmarkEnd w:id="0"/>
+      <w:r>
+        <w:t>disparity in the application of penalties in the HAC reduction program is very concerning for essential hospitals and should be considered with care by policymakers.</w:t>
+      </w:r>
     </w:p>
     <w:p>
       <w:pPr>
         <w:jc w:val="both"/>
       </w:pPr>
       <w:r>
-        <w:t>[Proposed Outline of Discussion]</w:t>
-      </w:r>
-    </w:p>
-    <w:p>
-      <w:pPr>
-        <w:jc w:val="both"/>
-        <w:rPr>
-          <w:b/>
-        </w:rPr>
-      </w:pPr>
-      <w:r>
-        <w:rPr>
-          <w:b/>
-        </w:rPr>
-        <w:t>Argument:</w:t>
+        <w:t>Higher penalties under CMS’ new quality incentive programs will place further financial stress on essential hospitals, compounding disparities already present under Medicare’s limited payment policy for HACs</w:t>
+      </w:r>
+      <w:r>
+        <w:t>.</w:t>
+      </w:r>
+      <w:r>
+        <w:rPr>
+          <w:rStyle w:val="EndnoteReference"/>
+        </w:rPr>
+        <w:endnoteReference w:id="4"/>
+      </w:r>
+      <w:r>
+        <w:t xml:space="preserve"> </w:t>
+      </w:r>
+      <w:r>
+        <w:t xml:space="preserve"> </w:t>
+      </w:r>
+      <w:r>
+        <w:t>Not only do these hospitals</w:t>
+      </w:r>
+      <w:r>
+        <w:t xml:space="preserve"> face</w:t>
+      </w:r>
+      <w:r>
+        <w:t xml:space="preserve"> chronic</w:t>
+      </w:r>
+      <w:r>
+        <w:t xml:space="preserve"> resource constraints, with average marg</w:t>
+      </w:r>
+      <w:r>
+        <w:t xml:space="preserve">ins </w:t>
+      </w:r>
+      <w:r>
+        <w:t xml:space="preserve">hovering </w:t>
+      </w:r>
+      <w:r>
+        <w:t>under 2 percent</w:t>
+      </w:r>
+      <w:r>
+        <w:rPr>
+          <w:rStyle w:val="EndnoteReference"/>
+        </w:rPr>
+        <w:endnoteReference w:id="5"/>
+      </w:r>
+      <w:r>
+        <w:t xml:space="preserve">, they are facing cuts to DSH funding without strong evidence that the costs associated with treating low-income patients will decrease. Financial realities limit the abilities of essential hospitals to conduct quality improvement initiatives, leading to </w:t>
+      </w:r>
+      <w:r>
+        <w:t>lower baseline performance measures and slower improvement on quality measures.</w:t>
+      </w:r>
+      <w:r>
+        <w:rPr>
+          <w:rStyle w:val="EndnoteReference"/>
+        </w:rPr>
+        <w:endnoteReference w:id="6"/>
+      </w:r>
+      <w:r>
+        <w:t xml:space="preserve"> </w:t>
       </w:r>
     </w:p>
     <w:p>
@@ -3626,57 +3756,25 @@
         <w:jc w:val="both"/>
       </w:pPr>
       <w:r>
-        <w:t xml:space="preserve">Premise 1: Patients in lower SES categories are less healthy and more complex than those in higher SES categories. </w:t>
-      </w:r>
-    </w:p>
-    <w:p>
-      <w:pPr>
-        <w:jc w:val="both"/>
-      </w:pPr>
-      <w:r>
-        <w:t>Premise 2: Complex</w:t>
-      </w:r>
-      <w:r>
-        <w:t xml:space="preserve"> and sicker</w:t>
-      </w:r>
-      <w:r>
-        <w:t xml:space="preserve"> patients (as measured by CMI) are more prone to infections.</w:t>
-      </w:r>
-    </w:p>
-    <w:p>
-      <w:pPr>
-        <w:jc w:val="both"/>
-      </w:pPr>
-      <w:r>
-        <w:t xml:space="preserve">Conclusion 1/Premise 3:  </w:t>
-      </w:r>
-      <w:r>
-        <w:t>Some HAC Measures may be sensitive to patient acuity.</w:t>
-      </w:r>
-    </w:p>
-    <w:p>
-      <w:pPr>
-        <w:jc w:val="both"/>
-      </w:pPr>
-      <w:r>
-        <w:t>Conclusion 2: The HAC program fails to measure quality as intended.</w:t>
-      </w:r>
-    </w:p>
-    <w:p>
-      <w:pPr>
-        <w:jc w:val="both"/>
-      </w:pPr>
-      <w:r>
-        <w:t>Conclusion 3: CMS should consider risk adjusting/changing methodology/ etc. to correct this faulty measurement</w:t>
-      </w:r>
-      <w:r>
-        <w:t>.</w:t>
+        <w:t>Legislators and policymakers should give careful consideration to the unique needs of vulnerable patients and the essential hospitals who care for them</w:t>
+      </w:r>
+      <w:r>
+        <w:t xml:space="preserve">. Further research is needed to more fully examine the links between patient acuity and the various measures covered by the HAC reduction program, both at its launch and those added in the future. </w:t>
+      </w:r>
+      <w:r>
+        <w:t>Additionally, these data suggest that c</w:t>
+      </w:r>
+      <w:r>
+        <w:t>urrent risk adjustment efforts in the program fail to</w:t>
+      </w:r>
+      <w:r>
+        <w:t xml:space="preserve"> create a balanced measure of quality that is useful for comparison between institutions. All of these factors have the potential to worsen disparities and limit access to care for vulnerable patients.</w:t>
       </w:r>
       <w:r>
         <w:t xml:space="preserve"> </w:t>
       </w:r>
       <w:r>
-        <w:t>/ AEH does not support the current methodology.</w:t>
+        <w:t xml:space="preserve"> </w:t>
       </w:r>
     </w:p>
     <w:p>
@@ -3759,13 +3857,119 @@
         <w:t xml:space="preserve"> AHA comment letter: </w:t>
       </w:r>
       <w:r>
-        <w:t xml:space="preserve">June, </w:t>
-      </w:r>
-      <w:r>
-        <w:t>2013</w:t>
-      </w:r>
-      <w:bookmarkStart w:id="0" w:name="_GoBack"/>
-      <w:bookmarkEnd w:id="0"/>
+        <w:t>June, 2013</w:t>
+      </w:r>
+    </w:p>
+  </w:endnote>
+  <w:endnote w:id="3">
+    <w:p>
+      <w:pPr>
+        <w:pStyle w:val="EndnoteText"/>
+      </w:pPr>
+      <w:r>
+        <w:rPr>
+          <w:rStyle w:val="EndnoteReference"/>
+        </w:rPr>
+        <w:endnoteRef/>
+      </w:r>
+      <w:r>
+        <w:t xml:space="preserve"> Waits et al. 2014. </w:t>
+      </w:r>
+      <w:r>
+        <w:rPr>
+          <w:i/>
+        </w:rPr>
+        <w:t xml:space="preserve">Anticipating the effects of Medicaid expansion on surgical care. </w:t>
+      </w:r>
+      <w:r>
+        <w:t>JAMA Surgery</w:t>
+      </w:r>
+    </w:p>
+  </w:endnote>
+  <w:endnote w:id="4">
+    <w:p>
+      <w:pPr>
+        <w:pStyle w:val="EndnoteText"/>
+      </w:pPr>
+      <w:r>
+        <w:rPr>
+          <w:rStyle w:val="EndnoteReference"/>
+        </w:rPr>
+        <w:endnoteRef/>
+      </w:r>
+      <w:r>
+        <w:t xml:space="preserve"> McHugh et al. 2011. </w:t>
+      </w:r>
+      <w:r>
+        <w:rPr>
+          <w:i/>
+        </w:rPr>
+        <w:t xml:space="preserve">Medicare’s policy to limit payment for hospital-acquired conditions: The impact on safety net providers. </w:t>
+      </w:r>
+      <w:r>
+        <w:t>Journal of Health Care for the Poor and Underserved</w:t>
+      </w:r>
+    </w:p>
+  </w:endnote>
+  <w:endnote w:id="5">
+    <w:p>
+      <w:pPr>
+        <w:pStyle w:val="EndnoteText"/>
+      </w:pPr>
+      <w:r>
+        <w:rPr>
+          <w:rStyle w:val="EndnoteReference"/>
+        </w:rPr>
+        <w:endnoteRef/>
+      </w:r>
+      <w:r>
+        <w:t xml:space="preserve"> </w:t>
+      </w:r>
+      <w:r>
+        <w:t xml:space="preserve">Regenstein M, Huang J. 2005. </w:t>
+      </w:r>
+      <w:r>
+        <w:rPr>
+          <w:i/>
+        </w:rPr>
+        <w:t xml:space="preserve">Stresses to the safety net: The Public Hospital Perspective. </w:t>
+      </w:r>
+      <w:r>
+        <w:t xml:space="preserve">Menlo Park, CA: Kaiser </w:t>
+      </w:r>
+      <w:proofErr w:type="spellStart"/>
+      <w:r>
+        <w:t>Fanily</w:t>
+      </w:r>
+      <w:proofErr w:type="spellEnd"/>
+      <w:r>
+        <w:t xml:space="preserve"> Foundation</w:t>
+      </w:r>
+    </w:p>
+  </w:endnote>
+  <w:endnote w:id="6">
+    <w:p>
+      <w:pPr>
+        <w:pStyle w:val="EndnoteText"/>
+      </w:pPr>
+      <w:r>
+        <w:rPr>
+          <w:rStyle w:val="EndnoteReference"/>
+        </w:rPr>
+        <w:endnoteRef/>
+      </w:r>
+      <w:r>
+        <w:t xml:space="preserve"> Werner R. M., Goldman E. G., and Dudley, R. A. 2014. </w:t>
+      </w:r>
+      <w:r>
+        <w:rPr>
+          <w:i/>
+        </w:rPr>
+        <w:t xml:space="preserve">Comparison of change in quality of care between safety-net and non-safety-net hospitals. </w:t>
+      </w:r>
+      <w:r>
+        <w:t>JAMA</w:t>
+      </w:r>
     </w:p>
   </w:endnote>
 </w:endnotes>
@@ -5970,7 +6174,7 @@
 </file>
 
 <file path=customXml/itemProps1.xml><?xml version="1.0" encoding="utf-8"?>
-<ds:datastoreItem xmlns:ds="http://schemas.openxmlformats.org/officeDocument/2006/customXml" ds:itemID="{A5022824-622A-427D-9609-B645EFF2565B}">
+<ds:datastoreItem xmlns:ds="http://schemas.openxmlformats.org/officeDocument/2006/customXml" ds:itemID="{72D71B6D-DC25-40F3-BC25-306777B0C991}">
   <ds:schemaRefs>
     <ds:schemaRef ds:uri="http://schemas.openxmlformats.org/officeDocument/2006/bibliography"/>
   </ds:schemaRefs>

</xml_diff>